<commit_message>
updated Technical Guide and PPT
</commit_message>
<xml_diff>
--- a/02 - Azure Resource Manager - Inside-out/Guide/02 - Azure Resource Manager - inside-out.docx
+++ b/02 - Azure Resource Manager - Inside-out/Guide/02 - Azure Resource Manager - inside-out.docx
@@ -414,13 +414,11 @@
             <w:rPr>
               <w:noProof/>
             </w:rPr>
-            <w:t>26-Jan-16</w:t>
+            <w:t>27-Jan-16</w:t>
           </w:r>
           <w:r>
             <w:fldChar w:fldCharType="end"/>
           </w:r>
-          <w:bookmarkStart w:id="0" w:name="_GoBack"/>
-          <w:bookmarkEnd w:id="0"/>
         </w:p>
         <w:p>
           <w:r>
@@ -1477,12 +1475,12 @@
       <w:pPr>
         <w:pStyle w:val="Heading1Numbered"/>
       </w:pPr>
-      <w:bookmarkStart w:id="1" w:name="_Toc435786932"/>
+      <w:bookmarkStart w:id="0" w:name="_Toc435786932"/>
       <w:r>
         <w:lastRenderedPageBreak/>
         <w:t>Before you begin</w:t>
       </w:r>
-      <w:bookmarkEnd w:id="1"/>
+      <w:bookmarkEnd w:id="0"/>
     </w:p>
     <w:p>
       <w:pPr>
@@ -1615,14 +1613,14 @@
       <w:pPr>
         <w:pStyle w:val="Heading1Numbered"/>
       </w:pPr>
-      <w:bookmarkStart w:id="2" w:name="_Toc435786933"/>
+      <w:bookmarkStart w:id="1" w:name="_Toc435786933"/>
       <w:r>
         <w:t xml:space="preserve">Lab 1: </w:t>
       </w:r>
       <w:r>
         <w:t>Microsoft Azure Portal</w:t>
       </w:r>
-      <w:bookmarkEnd w:id="2"/>
+      <w:bookmarkEnd w:id="1"/>
     </w:p>
     <w:p>
       <w:pPr>
@@ -2854,14 +2852,14 @@
       <w:pPr>
         <w:pStyle w:val="Heading1Numbered"/>
       </w:pPr>
-      <w:bookmarkStart w:id="3" w:name="_Toc435786934"/>
+      <w:bookmarkStart w:id="2" w:name="_Toc435786934"/>
       <w:r>
         <w:t xml:space="preserve">Lab 2: </w:t>
       </w:r>
       <w:r>
         <w:t>Template Authoring</w:t>
       </w:r>
-      <w:bookmarkEnd w:id="3"/>
+      <w:bookmarkEnd w:id="2"/>
     </w:p>
     <w:p>
       <w:r>
@@ -23380,14 +23378,14 @@
       <w:pPr>
         <w:pStyle w:val="Heading1Numbered"/>
       </w:pPr>
-      <w:bookmarkStart w:id="4" w:name="_Toc435786935"/>
+      <w:bookmarkStart w:id="3" w:name="_Toc435786935"/>
       <w:r>
         <w:t xml:space="preserve">Lab 3: </w:t>
       </w:r>
       <w:r>
         <w:t>Deployment</w:t>
       </w:r>
-      <w:bookmarkEnd w:id="4"/>
+      <w:bookmarkEnd w:id="3"/>
     </w:p>
     <w:p>
       <w:r>
@@ -23468,19 +23466,8 @@
           <w:sz w:val="24"/>
           <w:szCs w:val="24"/>
         </w:rPr>
-        <w:t>Add-</w:t>
-      </w:r>
-      <w:proofErr w:type="spellStart"/>
-      <w:r>
-        <w:rPr>
-          <w:rFonts w:ascii="Lucida Console" w:hAnsi="Lucida Console" w:cs="Lucida Console"/>
-          <w:color w:val="E0FFFF"/>
-          <w:sz w:val="24"/>
-          <w:szCs w:val="24"/>
-        </w:rPr>
-        <w:t>AzureRmAccount</w:t>
-      </w:r>
-      <w:proofErr w:type="spellEnd"/>
+        <w:t>Add-AzureRmAccount</w:t>
+      </w:r>
       <w:r>
         <w:rPr>
           <w:rFonts w:ascii="Lucida Console" w:hAnsi="Lucida Console" w:cs="Lucida Console"/>
@@ -24732,7 +24719,7 @@
       <w:pPr>
         <w:pStyle w:val="Heading1Numbered"/>
       </w:pPr>
-      <w:bookmarkStart w:id="5" w:name="_Toc435786936"/>
+      <w:bookmarkStart w:id="4" w:name="_Toc435786936"/>
       <w:r>
         <w:t>Lab 4:</w:t>
       </w:r>
@@ -24742,7 +24729,7 @@
       <w:r>
         <w:t>RBAC and Tags</w:t>
       </w:r>
-      <w:bookmarkEnd w:id="5"/>
+      <w:bookmarkEnd w:id="4"/>
     </w:p>
     <w:p>
       <w:r>
@@ -25780,7 +25767,21 @@
         <w:rPr>
           <w:noProof/>
         </w:rPr>
-        <w:t>Assign a new Key and a Value. In our example we are going to use “Departmen” and “Research”. Once you are done you can click on ‘Save’</w:t>
+        <w:t>Assign a new Key and a Value. In our example we are going to use “Departmen</w:t>
+      </w:r>
+      <w:r>
+        <w:rPr>
+          <w:noProof/>
+        </w:rPr>
+        <w:t>t</w:t>
+      </w:r>
+      <w:bookmarkStart w:id="5" w:name="_GoBack"/>
+      <w:bookmarkEnd w:id="5"/>
+      <w:r>
+        <w:rPr>
+          <w:noProof/>
+        </w:rPr>
+        <w:t>” and “Research”. Once you are done you can click on ‘Save’</w:t>
       </w:r>
     </w:p>
     <w:p>
@@ -26744,39 +26745,7 @@
           <w:rFonts w:ascii="Courier New" w:hAnsi="Courier New" w:cs="Courier New"/>
           <w:lang w:val="en-CA"/>
         </w:rPr>
-        <w:t>/</w:t>
-      </w:r>
-      <w:proofErr w:type="spellStart"/>
-      <w:r>
-        <w:rPr>
-          <w:rFonts w:ascii="Courier New" w:hAnsi="Courier New" w:cs="Courier New"/>
-          <w:lang w:val="en-CA"/>
-        </w:rPr>
-        <w:t>var</w:t>
-      </w:r>
-      <w:proofErr w:type="spellEnd"/>
-      <w:r>
-        <w:rPr>
-          <w:rFonts w:ascii="Courier New" w:hAnsi="Courier New" w:cs="Courier New"/>
-          <w:lang w:val="en-CA"/>
-        </w:rPr>
-        <w:t>/lib/</w:t>
-      </w:r>
-      <w:proofErr w:type="spellStart"/>
-      <w:r>
-        <w:rPr>
-          <w:rFonts w:ascii="Courier New" w:hAnsi="Courier New" w:cs="Courier New"/>
-          <w:lang w:val="en-CA"/>
-        </w:rPr>
-        <w:t>waagent</w:t>
-      </w:r>
-      <w:proofErr w:type="spellEnd"/>
-      <w:r>
-        <w:rPr>
-          <w:rFonts w:ascii="Courier New" w:hAnsi="Courier New" w:cs="Courier New"/>
-          <w:lang w:val="en-CA"/>
-        </w:rPr>
-        <w:t>/</w:t>
+        <w:t>/var/lib/waagent/</w:t>
       </w:r>
     </w:p>
     <w:p>
@@ -27287,7 +27256,7 @@
       <w:rPr>
         <w:noProof/>
       </w:rPr>
-      <w:t>24</w:t>
+      <w:t>27</w:t>
     </w:r>
     <w:r>
       <w:fldChar w:fldCharType="end"/>
@@ -27363,7 +27332,7 @@
       </v:shape>
     </w:pict>
   </w:numPicBullet>
-  <w:abstractNum w:abstractNumId="0" w15:restartNumberingAfterBreak="0">
+  <w:abstractNum w:abstractNumId="0">
     <w:nsid w:val="0005758F"/>
     <w:multiLevelType w:val="hybridMultilevel"/>
     <w:tmpl w:val="DCB461AA"/>
@@ -27452,7 +27421,7 @@
       </w:pPr>
     </w:lvl>
   </w:abstractNum>
-  <w:abstractNum w:abstractNumId="1" w15:restartNumberingAfterBreak="0">
+  <w:abstractNum w:abstractNumId="1">
     <w:nsid w:val="03E93B6F"/>
     <w:multiLevelType w:val="hybridMultilevel"/>
     <w:tmpl w:val="F35CDB46"/>
@@ -27541,7 +27510,7 @@
       </w:pPr>
     </w:lvl>
   </w:abstractNum>
-  <w:abstractNum w:abstractNumId="2" w15:restartNumberingAfterBreak="0">
+  <w:abstractNum w:abstractNumId="2">
     <w:nsid w:val="04B076E5"/>
     <w:multiLevelType w:val="hybridMultilevel"/>
     <w:tmpl w:val="FE2A4B3E"/>
@@ -27631,7 +27600,7 @@
       </w:pPr>
     </w:lvl>
   </w:abstractNum>
-  <w:abstractNum w:abstractNumId="3" w15:restartNumberingAfterBreak="0">
+  <w:abstractNum w:abstractNumId="3">
     <w:nsid w:val="06150B22"/>
     <w:multiLevelType w:val="hybridMultilevel"/>
     <w:tmpl w:val="14660680"/>
@@ -27720,7 +27689,7 @@
       </w:pPr>
     </w:lvl>
   </w:abstractNum>
-  <w:abstractNum w:abstractNumId="4" w15:restartNumberingAfterBreak="0">
+  <w:abstractNum w:abstractNumId="4">
     <w:nsid w:val="0CDA3936"/>
     <w:multiLevelType w:val="hybridMultilevel"/>
     <w:tmpl w:val="79006840"/>
@@ -27809,7 +27778,7 @@
       </w:pPr>
     </w:lvl>
   </w:abstractNum>
-  <w:abstractNum w:abstractNumId="5" w15:restartNumberingAfterBreak="0">
+  <w:abstractNum w:abstractNumId="5">
     <w:nsid w:val="13460842"/>
     <w:multiLevelType w:val="hybridMultilevel"/>
     <w:tmpl w:val="1C204684"/>
@@ -27924,7 +27893,7 @@
       </w:rPr>
     </w:lvl>
   </w:abstractNum>
-  <w:abstractNum w:abstractNumId="6" w15:restartNumberingAfterBreak="0">
+  <w:abstractNum w:abstractNumId="6">
     <w:nsid w:val="13C237BB"/>
     <w:multiLevelType w:val="hybridMultilevel"/>
     <w:tmpl w:val="4E569B9C"/>
@@ -28013,7 +27982,7 @@
       </w:pPr>
     </w:lvl>
   </w:abstractNum>
-  <w:abstractNum w:abstractNumId="7" w15:restartNumberingAfterBreak="0">
+  <w:abstractNum w:abstractNumId="7">
     <w:nsid w:val="14901327"/>
     <w:multiLevelType w:val="hybridMultilevel"/>
     <w:tmpl w:val="315851D2"/>
@@ -28102,7 +28071,7 @@
       </w:pPr>
     </w:lvl>
   </w:abstractNum>
-  <w:abstractNum w:abstractNumId="8" w15:restartNumberingAfterBreak="0">
+  <w:abstractNum w:abstractNumId="8">
     <w:nsid w:val="15451C6B"/>
     <w:multiLevelType w:val="multilevel"/>
     <w:tmpl w:val="F6442960"/>
@@ -28220,7 +28189,7 @@
       </w:rPr>
     </w:lvl>
   </w:abstractNum>
-  <w:abstractNum w:abstractNumId="9" w15:restartNumberingAfterBreak="0">
+  <w:abstractNum w:abstractNumId="9">
     <w:nsid w:val="18CE5F64"/>
     <w:multiLevelType w:val="hybridMultilevel"/>
     <w:tmpl w:val="841242FE"/>
@@ -28333,7 +28302,7 @@
       </w:rPr>
     </w:lvl>
   </w:abstractNum>
-  <w:abstractNum w:abstractNumId="10" w15:restartNumberingAfterBreak="0">
+  <w:abstractNum w:abstractNumId="10">
     <w:nsid w:val="1B2A50FF"/>
     <w:multiLevelType w:val="hybridMultilevel"/>
     <w:tmpl w:val="29E6B3BE"/>
@@ -28446,7 +28415,7 @@
       </w:rPr>
     </w:lvl>
   </w:abstractNum>
-  <w:abstractNum w:abstractNumId="11" w15:restartNumberingAfterBreak="0">
+  <w:abstractNum w:abstractNumId="11">
     <w:nsid w:val="23176107"/>
     <w:multiLevelType w:val="hybridMultilevel"/>
     <w:tmpl w:val="3CAE2A30"/>
@@ -28538,7 +28507,7 @@
       </w:pPr>
     </w:lvl>
   </w:abstractNum>
-  <w:abstractNum w:abstractNumId="12" w15:restartNumberingAfterBreak="0">
+  <w:abstractNum w:abstractNumId="12">
     <w:nsid w:val="23B87FAB"/>
     <w:multiLevelType w:val="multilevel"/>
     <w:tmpl w:val="815E809A"/>
@@ -28696,7 +28665,7 @@
       </w:rPr>
     </w:lvl>
   </w:abstractNum>
-  <w:abstractNum w:abstractNumId="13" w15:restartNumberingAfterBreak="0">
+  <w:abstractNum w:abstractNumId="13">
     <w:nsid w:val="255309C3"/>
     <w:multiLevelType w:val="multilevel"/>
     <w:tmpl w:val="FC38B336"/>
@@ -28810,7 +28779,7 @@
       </w:rPr>
     </w:lvl>
   </w:abstractNum>
-  <w:abstractNum w:abstractNumId="14" w15:restartNumberingAfterBreak="0">
+  <w:abstractNum w:abstractNumId="14">
     <w:nsid w:val="27F17552"/>
     <w:multiLevelType w:val="hybridMultilevel"/>
     <w:tmpl w:val="13D2A5AA"/>
@@ -28899,7 +28868,7 @@
       </w:pPr>
     </w:lvl>
   </w:abstractNum>
-  <w:abstractNum w:abstractNumId="15" w15:restartNumberingAfterBreak="0">
+  <w:abstractNum w:abstractNumId="15">
     <w:nsid w:val="2A0F3629"/>
     <w:multiLevelType w:val="hybridMultilevel"/>
     <w:tmpl w:val="761CAEA6"/>
@@ -29014,7 +28983,7 @@
       </w:rPr>
     </w:lvl>
   </w:abstractNum>
-  <w:abstractNum w:abstractNumId="16" w15:restartNumberingAfterBreak="0">
+  <w:abstractNum w:abstractNumId="16">
     <w:nsid w:val="2CA62747"/>
     <w:multiLevelType w:val="hybridMultilevel"/>
     <w:tmpl w:val="061CAABE"/>
@@ -29127,7 +29096,7 @@
       </w:rPr>
     </w:lvl>
   </w:abstractNum>
-  <w:abstractNum w:abstractNumId="17" w15:restartNumberingAfterBreak="0">
+  <w:abstractNum w:abstractNumId="17">
     <w:nsid w:val="2FDE0ABF"/>
     <w:multiLevelType w:val="hybridMultilevel"/>
     <w:tmpl w:val="1C320968"/>
@@ -29240,7 +29209,7 @@
       </w:rPr>
     </w:lvl>
   </w:abstractNum>
-  <w:abstractNum w:abstractNumId="18" w15:restartNumberingAfterBreak="0">
+  <w:abstractNum w:abstractNumId="18">
     <w:nsid w:val="35E30BE6"/>
     <w:multiLevelType w:val="hybridMultilevel"/>
     <w:tmpl w:val="55225C64"/>
@@ -29326,7 +29295,7 @@
       </w:pPr>
     </w:lvl>
   </w:abstractNum>
-  <w:abstractNum w:abstractNumId="19" w15:restartNumberingAfterBreak="0">
+  <w:abstractNum w:abstractNumId="19">
     <w:nsid w:val="374E7818"/>
     <w:multiLevelType w:val="hybridMultilevel"/>
     <w:tmpl w:val="19BE09B0"/>
@@ -29438,7 +29407,7 @@
       </w:rPr>
     </w:lvl>
   </w:abstractNum>
-  <w:abstractNum w:abstractNumId="20" w15:restartNumberingAfterBreak="0">
+  <w:abstractNum w:abstractNumId="20">
     <w:nsid w:val="3B1F5A63"/>
     <w:multiLevelType w:val="multilevel"/>
     <w:tmpl w:val="A5A675D6"/>
@@ -29551,7 +29520,7 @@
       </w:rPr>
     </w:lvl>
   </w:abstractNum>
-  <w:abstractNum w:abstractNumId="21" w15:restartNumberingAfterBreak="0">
+  <w:abstractNum w:abstractNumId="21">
     <w:nsid w:val="3EEB1146"/>
     <w:multiLevelType w:val="hybridMultilevel"/>
     <w:tmpl w:val="7B9A5776"/>
@@ -29640,7 +29609,7 @@
       </w:pPr>
     </w:lvl>
   </w:abstractNum>
-  <w:abstractNum w:abstractNumId="22" w15:restartNumberingAfterBreak="0">
+  <w:abstractNum w:abstractNumId="22">
     <w:nsid w:val="3F195EF8"/>
     <w:multiLevelType w:val="hybridMultilevel"/>
     <w:tmpl w:val="AEC2ED72"/>
@@ -29729,7 +29698,7 @@
       </w:pPr>
     </w:lvl>
   </w:abstractNum>
-  <w:abstractNum w:abstractNumId="23" w15:restartNumberingAfterBreak="0">
+  <w:abstractNum w:abstractNumId="23">
     <w:nsid w:val="42422B5C"/>
     <w:multiLevelType w:val="multilevel"/>
     <w:tmpl w:val="8F4E0B96"/>
@@ -29885,7 +29854,7 @@
       </w:rPr>
     </w:lvl>
   </w:abstractNum>
-  <w:abstractNum w:abstractNumId="24" w15:restartNumberingAfterBreak="0">
+  <w:abstractNum w:abstractNumId="24">
     <w:nsid w:val="475C4F0A"/>
     <w:multiLevelType w:val="hybridMultilevel"/>
     <w:tmpl w:val="F3A241BC"/>
@@ -30001,7 +29970,7 @@
       </w:rPr>
     </w:lvl>
   </w:abstractNum>
-  <w:abstractNum w:abstractNumId="25" w15:restartNumberingAfterBreak="0">
+  <w:abstractNum w:abstractNumId="25">
     <w:nsid w:val="48095527"/>
     <w:multiLevelType w:val="multilevel"/>
     <w:tmpl w:val="4C1E9172"/>
@@ -30148,7 +30117,7 @@
       </w:rPr>
     </w:lvl>
   </w:abstractNum>
-  <w:abstractNum w:abstractNumId="26" w15:restartNumberingAfterBreak="0">
+  <w:abstractNum w:abstractNumId="26">
     <w:nsid w:val="4EEF6B64"/>
     <w:multiLevelType w:val="multilevel"/>
     <w:tmpl w:val="65D4EA34"/>
@@ -30297,7 +30266,7 @@
       </w:pPr>
     </w:lvl>
   </w:abstractNum>
-  <w:abstractNum w:abstractNumId="27" w15:restartNumberingAfterBreak="0">
+  <w:abstractNum w:abstractNumId="27">
     <w:nsid w:val="50D71614"/>
     <w:multiLevelType w:val="hybridMultilevel"/>
     <w:tmpl w:val="80F6F22C"/>
@@ -30414,7 +30383,7 @@
       </w:rPr>
     </w:lvl>
   </w:abstractNum>
-  <w:abstractNum w:abstractNumId="28" w15:restartNumberingAfterBreak="0">
+  <w:abstractNum w:abstractNumId="28">
     <w:nsid w:val="588E0946"/>
     <w:multiLevelType w:val="hybridMultilevel"/>
     <w:tmpl w:val="DEAAC08A"/>
@@ -30503,7 +30472,7 @@
       </w:pPr>
     </w:lvl>
   </w:abstractNum>
-  <w:abstractNum w:abstractNumId="29" w15:restartNumberingAfterBreak="0">
+  <w:abstractNum w:abstractNumId="29">
     <w:nsid w:val="5974785F"/>
     <w:multiLevelType w:val="hybridMultilevel"/>
     <w:tmpl w:val="5CE64BEC"/>
@@ -30589,7 +30558,7 @@
       </w:pPr>
     </w:lvl>
   </w:abstractNum>
-  <w:abstractNum w:abstractNumId="30" w15:restartNumberingAfterBreak="0">
+  <w:abstractNum w:abstractNumId="30">
     <w:nsid w:val="5F5F015F"/>
     <w:multiLevelType w:val="hybridMultilevel"/>
     <w:tmpl w:val="84428178"/>
@@ -30678,7 +30647,7 @@
       </w:pPr>
     </w:lvl>
   </w:abstractNum>
-  <w:abstractNum w:abstractNumId="31" w15:restartNumberingAfterBreak="0">
+  <w:abstractNum w:abstractNumId="31">
     <w:nsid w:val="60A312E0"/>
     <w:multiLevelType w:val="hybridMultilevel"/>
     <w:tmpl w:val="1006F914"/>
@@ -30767,7 +30736,7 @@
       </w:pPr>
     </w:lvl>
   </w:abstractNum>
-  <w:abstractNum w:abstractNumId="32" w15:restartNumberingAfterBreak="0">
+  <w:abstractNum w:abstractNumId="32">
     <w:nsid w:val="65E96261"/>
     <w:multiLevelType w:val="hybridMultilevel"/>
     <w:tmpl w:val="9C12DB8C"/>
@@ -30856,7 +30825,7 @@
       </w:pPr>
     </w:lvl>
   </w:abstractNum>
-  <w:abstractNum w:abstractNumId="33" w15:restartNumberingAfterBreak="0">
+  <w:abstractNum w:abstractNumId="33">
     <w:nsid w:val="672C4183"/>
     <w:multiLevelType w:val="hybridMultilevel"/>
     <w:tmpl w:val="F51E472A"/>
@@ -30942,7 +30911,7 @@
       </w:pPr>
     </w:lvl>
   </w:abstractNum>
-  <w:abstractNum w:abstractNumId="34" w15:restartNumberingAfterBreak="0">
+  <w:abstractNum w:abstractNumId="34">
     <w:nsid w:val="6DB22422"/>
     <w:multiLevelType w:val="multilevel"/>
     <w:tmpl w:val="9F2A8DBA"/>
@@ -31093,7 +31062,7 @@
       </w:rPr>
     </w:lvl>
   </w:abstractNum>
-  <w:abstractNum w:abstractNumId="35" w15:restartNumberingAfterBreak="0">
+  <w:abstractNum w:abstractNumId="35">
     <w:nsid w:val="75CA1DF9"/>
     <w:multiLevelType w:val="hybridMultilevel"/>
     <w:tmpl w:val="84925FD6"/>
@@ -31182,7 +31151,7 @@
       </w:pPr>
     </w:lvl>
   </w:abstractNum>
-  <w:abstractNum w:abstractNumId="36" w15:restartNumberingAfterBreak="0">
+  <w:abstractNum w:abstractNumId="36">
     <w:nsid w:val="76475AAB"/>
     <w:multiLevelType w:val="hybridMultilevel"/>
     <w:tmpl w:val="4CDE56C0"/>
@@ -31268,7 +31237,7 @@
       </w:pPr>
     </w:lvl>
   </w:abstractNum>
-  <w:abstractNum w:abstractNumId="37" w15:restartNumberingAfterBreak="0">
+  <w:abstractNum w:abstractNumId="37">
     <w:nsid w:val="787324C0"/>
     <w:multiLevelType w:val="hybridMultilevel"/>
     <w:tmpl w:val="9AA40756"/>
@@ -31381,7 +31350,7 @@
       </w:rPr>
     </w:lvl>
   </w:abstractNum>
-  <w:abstractNum w:abstractNumId="38" w15:restartNumberingAfterBreak="0">
+  <w:abstractNum w:abstractNumId="38">
     <w:nsid w:val="7CC13DAB"/>
     <w:multiLevelType w:val="multilevel"/>
     <w:tmpl w:val="92A8D828"/>
@@ -31538,7 +31507,7 @@
       </w:rPr>
     </w:lvl>
   </w:abstractNum>
-  <w:abstractNum w:abstractNumId="39" w15:restartNumberingAfterBreak="0">
+  <w:abstractNum w:abstractNumId="39">
     <w:nsid w:val="7F57754F"/>
     <w:multiLevelType w:val="hybridMultilevel"/>
     <w:tmpl w:val="C8FCF95E"/>
@@ -33166,11 +33135,18 @@
     <w:tblPr>
       <w:tblStyleRowBandSize w:val="1"/>
       <w:tblStyleColBandSize w:val="1"/>
+      <w:tblInd w:w="0" w:type="dxa"/>
       <w:tblBorders>
         <w:top w:val="single" w:sz="4" w:space="0" w:color="008AC8"/>
         <w:bottom w:val="single" w:sz="4" w:space="0" w:color="008AC8"/>
         <w:insideH w:val="single" w:sz="4" w:space="0" w:color="008AC8"/>
       </w:tblBorders>
+      <w:tblCellMar>
+        <w:top w:w="0" w:type="dxa"/>
+        <w:left w:w="108" w:type="dxa"/>
+        <w:bottom w:w="0" w:type="dxa"/>
+        <w:right w:w="108" w:type="dxa"/>
+      </w:tblCellMar>
     </w:tblPr>
     <w:tblStylePr w:type="firstRow">
       <w:rPr>
@@ -33793,13 +33769,16 @@
     <w:tblPr>
       <w:tblStyleRowBandSize w:val="1"/>
       <w:tblStyleColBandSize w:val="1"/>
+      <w:tblInd w:w="0" w:type="dxa"/>
       <w:tblBorders>
         <w:top w:val="single" w:sz="8" w:space="0" w:color="95B3D7" w:themeColor="accent1" w:themeTint="99"/>
         <w:bottom w:val="single" w:sz="8" w:space="0" w:color="95B3D7" w:themeColor="accent1" w:themeTint="99"/>
         <w:insideH w:val="single" w:sz="8" w:space="0" w:color="95B3D7" w:themeColor="accent1" w:themeTint="99"/>
       </w:tblBorders>
       <w:tblCellMar>
+        <w:top w:w="0" w:type="dxa"/>
         <w:left w:w="57" w:type="dxa"/>
+        <w:bottom w:w="0" w:type="dxa"/>
         <w:right w:w="57" w:type="dxa"/>
       </w:tblCellMar>
     </w:tblPr>
@@ -34094,7 +34073,7 @@
     <w:charset w:val="00"/>
     <w:family w:val="modern"/>
     <w:pitch w:val="fixed"/>
-    <w:sig w:usb0="E0002EFF" w:usb1="C0007843" w:usb2="00000009" w:usb3="00000000" w:csb0="000001FF" w:csb1="00000000"/>
+    <w:sig w:usb0="E0002AFF" w:usb1="C0007843" w:usb2="00000009" w:usb3="00000000" w:csb0="000001FF" w:csb1="00000000"/>
   </w:font>
   <w:font w:name="Wingdings">
     <w:panose1 w:val="05000000000000000000"/>
@@ -34115,7 +34094,7 @@
     <w:charset w:val="00"/>
     <w:family w:val="swiss"/>
     <w:pitch w:val="variable"/>
-    <w:sig w:usb0="E0002EFF" w:usb1="C0007843" w:usb2="00000009" w:usb3="00000000" w:csb0="000001FF" w:csb1="00000000"/>
+    <w:sig w:usb0="E0002AFF" w:usb1="C0007843" w:usb2="00000009" w:usb3="00000000" w:csb0="000001FF" w:csb1="00000000"/>
   </w:font>
   <w:font w:name="Calibri">
     <w:panose1 w:val="020F0502020204030204"/>
@@ -34163,10 +34142,9 @@
     <w:altName w:val="ＭＳ 明朝"/>
     <w:panose1 w:val="02020609040205080304"/>
     <w:charset w:val="80"/>
-    <w:family w:val="roman"/>
-    <w:notTrueType/>
+    <w:family w:val="modern"/>
     <w:pitch w:val="fixed"/>
-    <w:sig w:usb0="00000001" w:usb1="08070000" w:usb2="00000010" w:usb3="00000000" w:csb0="00020000" w:csb1="00000000"/>
+    <w:sig w:usb0="E00002FF" w:usb1="6AC7FDFB" w:usb2="08000012" w:usb3="00000000" w:csb0="0002009F" w:csb1="00000000"/>
   </w:font>
   <w:font w:name="Arial Narrow">
     <w:panose1 w:val="020B0606020202030204"/>
@@ -34194,7 +34172,7 @@
     <w:charset w:val="00"/>
     <w:family w:val="modern"/>
     <w:pitch w:val="fixed"/>
-    <w:sig w:usb0="E00002FF" w:usb1="0000FCFF" w:usb2="00000001" w:usb3="00000000" w:csb0="0000019F" w:csb1="00000000"/>
+    <w:sig w:usb0="E10002FF" w:usb1="4000FCFF" w:usb2="00000009" w:usb3="00000000" w:csb0="0000019F" w:csb1="00000000"/>
   </w:font>
   <w:font w:name="Calibri Light">
     <w:panose1 w:val="020F0302020204030204"/>
@@ -34222,6 +34200,7 @@
   </w:compat>
   <w:rsids>
     <w:rsidRoot w:val="00E844C1"/>
+    <w:rsid w:val="000401BF"/>
     <w:rsid w:val="00173ACB"/>
     <w:rsid w:val="001A687B"/>
     <w:rsid w:val="002902E1"/>
@@ -35177,6 +35156,12 @@
 </file>
 
 <file path=customXml/item3.xml><?xml version="1.0" encoding="utf-8"?>
+<root>
+  <Status>Draft</Status>
+</root>
+</file>
+
+<file path=customXml/item4.xml><?xml version="1.0" encoding="utf-8"?>
 <?mso-contentType ?>
 <FormTemplates xmlns="http://schemas.microsoft.com/sharepoint/v3/contenttype/forms">
   <Display>DocumentLibraryForm</Display>
@@ -35185,16 +35170,10 @@
 </FormTemplates>
 </file>
 
-<file path=customXml/item4.xml><?xml version="1.0" encoding="utf-8"?>
+<file path=customXml/item5.xml><?xml version="1.0" encoding="utf-8"?>
 <p:properties xmlns:p="http://schemas.microsoft.com/office/2006/metadata/properties" xmlns:xsi="http://www.w3.org/2001/XMLSchema-instance">
   <documentManagement/>
 </p:properties>
-</file>
-
-<file path=customXml/item5.xml><?xml version="1.0" encoding="utf-8"?>
-<root>
-  <Status>Draft</Status>
-</root>
 </file>
 
 <file path=customXml/item6.xml><?xml version="1.0" encoding="utf-8"?>
@@ -35228,6 +35207,12 @@
 </file>
 
 <file path=customXml/itemProps3.xml><?xml version="1.0" encoding="utf-8"?>
+<ds:datastoreItem xmlns:ds="http://schemas.openxmlformats.org/officeDocument/2006/customXml" ds:itemID="{7BA7442E-FE18-4EDE-BADF-4BDC111FD3DE}">
+  <ds:schemaRefs/>
+</ds:datastoreItem>
+</file>
+
+<file path=customXml/itemProps4.xml><?xml version="1.0" encoding="utf-8"?>
 <ds:datastoreItem xmlns:ds="http://schemas.openxmlformats.org/officeDocument/2006/customXml" ds:itemID="{C043F0AD-4A06-431D-AC2B-9CB683CA8DBC}">
   <ds:schemaRefs>
     <ds:schemaRef ds:uri="http://schemas.microsoft.com/sharepoint/v3/contenttype/forms"/>
@@ -35235,7 +35220,7 @@
 </ds:datastoreItem>
 </file>
 
-<file path=customXml/itemProps4.xml><?xml version="1.0" encoding="utf-8"?>
+<file path=customXml/itemProps5.xml><?xml version="1.0" encoding="utf-8"?>
 <ds:datastoreItem xmlns:ds="http://schemas.openxmlformats.org/officeDocument/2006/customXml" ds:itemID="{77952D5B-3052-4ECD-B9E7-0A9821532CD8}">
   <ds:schemaRefs>
     <ds:schemaRef ds:uri="http://schemas.microsoft.com/office/2006/metadata/properties"/>
@@ -35243,14 +35228,8 @@
 </ds:datastoreItem>
 </file>
 
-<file path=customXml/itemProps5.xml><?xml version="1.0" encoding="utf-8"?>
-<ds:datastoreItem xmlns:ds="http://schemas.openxmlformats.org/officeDocument/2006/customXml" ds:itemID="{7BA7442E-FE18-4EDE-BADF-4BDC111FD3DE}">
-  <ds:schemaRefs/>
-</ds:datastoreItem>
-</file>
-
 <file path=customXml/itemProps6.xml><?xml version="1.0" encoding="utf-8"?>
-<ds:datastoreItem xmlns:ds="http://schemas.openxmlformats.org/officeDocument/2006/customXml" ds:itemID="{C2C5CF0E-29F1-4D1F-A847-F73FA51C2C44}">
+<ds:datastoreItem xmlns:ds="http://schemas.openxmlformats.org/officeDocument/2006/customXml" ds:itemID="{E6572DEE-1B23-4188-925D-948FAFC670DD}">
   <ds:schemaRefs>
     <ds:schemaRef ds:uri="http://schemas.openxmlformats.org/officeDocument/2006/bibliography"/>
   </ds:schemaRefs>

</xml_diff>